<commit_message>
added a new person
I added new person - Joshua
</commit_message>
<xml_diff>
--- a/proposal/Project Proposal.docx
+++ b/proposal/Project Proposal.docx
@@ -1,6 +1,6 @@
 
 <file path=word/document.xml><?xml version="1.0" encoding="utf-8"?>
-<w:document xmlns:wpc="http://schemas.microsoft.com/office/word/2010/wordprocessingCanvas" xmlns:cx="http://schemas.microsoft.com/office/drawing/2014/chartex" xmlns:cx1="http://schemas.microsoft.com/office/drawing/2015/9/8/chartex" xmlns:cx2="http://schemas.microsoft.com/office/drawing/2015/10/21/chartex" xmlns:cx3="http://schemas.microsoft.com/office/drawing/2016/5/9/chartex" xmlns:cx4="http://schemas.microsoft.com/office/drawing/2016/5/10/chartex" xmlns:cx5="http://schemas.microsoft.com/office/drawing/2016/5/11/chartex" xmlns:cx6="http://schemas.microsoft.com/office/drawing/2016/5/12/chartex" xmlns:cx7="http://schemas.microsoft.com/office/drawing/2016/5/13/chartex" xmlns:cx8="http://schemas.microsoft.com/office/drawing/2016/5/14/chartex" xmlns:mc="http://schemas.openxmlformats.org/markup-compatibility/2006" xmlns:aink="http://schemas.microsoft.com/office/drawing/2016/ink" xmlns:am3d="http://schemas.microsoft.com/office/drawing/2017/model3d" xmlns:o="urn:schemas-microsoft-com:office:office" xmlns:oel="http://schemas.microsoft.com/office/2019/extlst" xmlns:r="http://schemas.openxmlformats.org/officeDocument/2006/relationships" xmlns:m="http://schemas.openxmlformats.org/officeDocument/2006/math" xmlns:v="urn:schemas-microsoft-com:vml" xmlns:wp14="http://schemas.microsoft.com/office/word/2010/wordprocessingDrawing" xmlns:wp="http://schemas.openxmlformats.org/drawingml/2006/wordprocessingDrawing" xmlns:w10="urn:schemas-microsoft-com:office:word" xmlns:w="http://schemas.openxmlformats.org/wordprocessingml/2006/main" xmlns:w14="http://schemas.microsoft.com/office/word/2010/wordml" xmlns:w15="http://schemas.microsoft.com/office/word/2012/wordml" xmlns:w16cex="http://schemas.microsoft.com/office/word/2018/wordml/cex" xmlns:w16cid="http://schemas.microsoft.com/office/word/2016/wordml/cid" xmlns:w16="http://schemas.microsoft.com/office/word/2018/wordml" xmlns:w16sdtdh="http://schemas.microsoft.com/office/word/2020/wordml/sdtdatahash" xmlns:w16se="http://schemas.microsoft.com/office/word/2015/wordml/symex" xmlns:wpg="http://schemas.microsoft.com/office/word/2010/wordprocessingGroup" xmlns:wpi="http://schemas.microsoft.com/office/word/2010/wordprocessingInk" xmlns:wne="http://schemas.microsoft.com/office/word/2006/wordml" xmlns:wps="http://schemas.microsoft.com/office/word/2010/wordprocessingShape" mc:Ignorable="w14 w15 w16se w16cid w16 w16cex w16sdtdh wp14">
+<w:document xmlns:wpc="http://schemas.microsoft.com/office/word/2010/wordprocessingCanvas" xmlns:cx="http://schemas.microsoft.com/office/drawing/2014/chartex" xmlns:cx1="http://schemas.microsoft.com/office/drawing/2015/9/8/chartex" xmlns:cx2="http://schemas.microsoft.com/office/drawing/2015/10/21/chartex" xmlns:cx3="http://schemas.microsoft.com/office/drawing/2016/5/9/chartex" xmlns:cx4="http://schemas.microsoft.com/office/drawing/2016/5/10/chartex" xmlns:cx5="http://schemas.microsoft.com/office/drawing/2016/5/11/chartex" xmlns:cx6="http://schemas.microsoft.com/office/drawing/2016/5/12/chartex" xmlns:cx7="http://schemas.microsoft.com/office/drawing/2016/5/13/chartex" xmlns:cx8="http://schemas.microsoft.com/office/drawing/2016/5/14/chartex" xmlns:mc="http://schemas.openxmlformats.org/markup-compatibility/2006" xmlns:aink="http://schemas.microsoft.com/office/drawing/2016/ink" xmlns:am3d="http://schemas.microsoft.com/office/drawing/2017/model3d" xmlns:o="urn:schemas-microsoft-com:office:office" xmlns:oel="http://schemas.microsoft.com/office/2019/extlst" xmlns:r="http://schemas.openxmlformats.org/officeDocument/2006/relationships" xmlns:m="http://schemas.openxmlformats.org/officeDocument/2006/math" xmlns:v="urn:schemas-microsoft-com:vml" xmlns:wp14="http://schemas.microsoft.com/office/word/2010/wordprocessingDrawing" xmlns:wp="http://schemas.openxmlformats.org/drawingml/2006/wordprocessingDrawing" xmlns:w10="urn:schemas-microsoft-com:office:word" xmlns:w="http://schemas.openxmlformats.org/wordprocessingml/2006/main" xmlns:w14="http://schemas.microsoft.com/office/word/2010/wordml" xmlns:w15="http://schemas.microsoft.com/office/word/2012/wordml" xmlns:w16cex="http://schemas.microsoft.com/office/word/2018/wordml/cex" xmlns:w16cid="http://schemas.microsoft.com/office/word/2016/wordml/cid" xmlns:w16="http://schemas.microsoft.com/office/word/2018/wordml" xmlns:w16du="http://schemas.microsoft.com/office/word/2023/wordml/word16du" xmlns:w16sdtdh="http://schemas.microsoft.com/office/word/2020/wordml/sdtdatahash" xmlns:w16se="http://schemas.microsoft.com/office/word/2015/wordml/symex" xmlns:wpg="http://schemas.microsoft.com/office/word/2010/wordprocessingGroup" xmlns:wpi="http://schemas.microsoft.com/office/word/2010/wordprocessingInk" xmlns:wne="http://schemas.microsoft.com/office/word/2006/wordml" xmlns:wps="http://schemas.microsoft.com/office/word/2010/wordprocessingShape" mc:Ignorable="w14 w15 w16se w16cid w16 w16cex w16sdtdh w16du wp14">
   <w:body>
     <w:p>
       <w:pPr>
@@ -35,7 +35,6 @@
         </w:rPr>
         <w:t xml:space="preserve"> </w:t>
       </w:r>
-      <w:proofErr w:type="spellStart"/>
       <w:r>
         <w:rPr>
           <w:rFonts w:ascii="Times New Roman" w:eastAsia="Times New Roman" w:hAnsi="Times New Roman" w:cs="Times New Roman"/>
@@ -46,7 +45,6 @@
         </w:rPr>
         <w:t>MusicApp</w:t>
       </w:r>
-      <w:proofErr w:type="spellEnd"/>
       <w:r>
         <w:rPr>
           <w:rFonts w:ascii="Times New Roman" w:eastAsia="Times New Roman" w:hAnsi="Times New Roman" w:cs="Times New Roman"/>
@@ -174,6 +172,33 @@
     </w:p>
     <w:p>
       <w:pPr>
+        <w:numPr>
+          <w:ilvl w:val="0"/>
+          <w:numId w:val="1"/>
+        </w:numPr>
+        <w:spacing w:before="100" w:beforeAutospacing="1" w:after="100" w:afterAutospacing="1" w:line="240" w:lineRule="auto"/>
+        <w:jc w:val="both"/>
+        <w:rPr>
+          <w:rFonts w:ascii="Times New Roman" w:eastAsia="Times New Roman" w:hAnsi="Times New Roman" w:cs="Times New Roman"/>
+          <w:kern w:val="0"/>
+          <w:sz w:val="24"/>
+          <w:szCs w:val="24"/>
+          <w14:ligatures w14:val="none"/>
+        </w:rPr>
+      </w:pPr>
+      <w:r>
+        <w:rPr>
+          <w:rFonts w:ascii="Times New Roman" w:eastAsia="Times New Roman" w:hAnsi="Times New Roman" w:cs="Times New Roman"/>
+          <w:kern w:val="0"/>
+          <w:sz w:val="24"/>
+          <w:szCs w:val="24"/>
+          <w14:ligatures w14:val="none"/>
+        </w:rPr>
+        <w:t>Joshua Layokum</w:t>
+      </w:r>
+    </w:p>
+    <w:p>
+      <w:pPr>
         <w:spacing w:before="100" w:beforeAutospacing="1" w:after="100" w:afterAutospacing="1" w:line="240" w:lineRule="auto"/>
         <w:rPr>
           <w:rFonts w:ascii="Times New Roman" w:eastAsia="Times New Roman" w:hAnsi="Times New Roman" w:cs="Times New Roman"/>
@@ -439,7 +464,6 @@
         </w:rPr>
         <w:t xml:space="preserve"> Our solution is to develop </w:t>
       </w:r>
-      <w:proofErr w:type="spellStart"/>
       <w:r>
         <w:rPr>
           <w:rFonts w:ascii="Times New Roman" w:eastAsia="Times New Roman" w:hAnsi="Times New Roman" w:cs="Times New Roman"/>
@@ -450,7 +474,6 @@
         </w:rPr>
         <w:t>MusicApp</w:t>
       </w:r>
-      <w:proofErr w:type="spellEnd"/>
       <w:r>
         <w:rPr>
           <w:rFonts w:ascii="Times New Roman" w:eastAsia="Times New Roman" w:hAnsi="Times New Roman" w:cs="Times New Roman"/>
@@ -535,17 +558,7 @@
           <w:szCs w:val="24"/>
           <w14:ligatures w14:val="none"/>
         </w:rPr>
-        <w:t xml:space="preserve">Import and organize music files from device </w:t>
-      </w:r>
-      <w:r>
-        <w:rPr>
-          <w:rFonts w:ascii="Times New Roman" w:eastAsia="Times New Roman" w:hAnsi="Times New Roman" w:cs="Times New Roman"/>
-          <w:kern w:val="0"/>
-          <w:sz w:val="24"/>
-          <w:szCs w:val="24"/>
-          <w14:ligatures w14:val="none"/>
-        </w:rPr>
-        <w:t>storage.</w:t>
+        <w:t>Import and organize music files from device storage.</w:t>
       </w:r>
     </w:p>
     <w:p>
@@ -597,17 +610,8 @@
           <w:szCs w:val="24"/>
           <w14:ligatures w14:val="none"/>
         </w:rPr>
-        <w:t xml:space="preserve">Create custom playlists and organize songs by genre, artist, or </w:t>
-      </w:r>
-      <w:r>
-        <w:rPr>
-          <w:rFonts w:ascii="Times New Roman" w:eastAsia="Times New Roman" w:hAnsi="Times New Roman" w:cs="Times New Roman"/>
-          <w:kern w:val="0"/>
-          <w:sz w:val="24"/>
-          <w:szCs w:val="24"/>
-          <w14:ligatures w14:val="none"/>
-        </w:rPr>
-        <w:t>album.</w:t>
+        <w:lastRenderedPageBreak/>
+        <w:t>Create custom playlists and organize songs by genre, artist, or album.</w:t>
       </w:r>
     </w:p>
     <w:p>
@@ -633,7 +637,6 @@
           <w:szCs w:val="24"/>
           <w14:ligatures w14:val="none"/>
         </w:rPr>
-        <w:lastRenderedPageBreak/>
         <w:t>Streaming and Offline Playback:</w:t>
       </w:r>
     </w:p>
@@ -686,17 +689,7 @@
           <w:szCs w:val="24"/>
           <w14:ligatures w14:val="none"/>
         </w:rPr>
-        <w:t xml:space="preserve">Support offline playback for downloaded songs and </w:t>
-      </w:r>
-      <w:r>
-        <w:rPr>
-          <w:rFonts w:ascii="Times New Roman" w:eastAsia="Times New Roman" w:hAnsi="Times New Roman" w:cs="Times New Roman"/>
-          <w:kern w:val="0"/>
-          <w:sz w:val="24"/>
-          <w:szCs w:val="24"/>
-          <w14:ligatures w14:val="none"/>
-        </w:rPr>
-        <w:t>playlists.</w:t>
+        <w:t>Support offline playback for downloaded songs and playlists.</w:t>
       </w:r>
     </w:p>
     <w:p>
@@ -722,17 +715,7 @@
           <w:szCs w:val="24"/>
           <w14:ligatures w14:val="none"/>
         </w:rPr>
-        <w:t xml:space="preserve">Cache frequently played songs for quick </w:t>
-      </w:r>
-      <w:r>
-        <w:rPr>
-          <w:rFonts w:ascii="Times New Roman" w:eastAsia="Times New Roman" w:hAnsi="Times New Roman" w:cs="Times New Roman"/>
-          <w:kern w:val="0"/>
-          <w:sz w:val="24"/>
-          <w:szCs w:val="24"/>
-          <w14:ligatures w14:val="none"/>
-        </w:rPr>
-        <w:t>access.</w:t>
+        <w:t>Cache frequently played songs for quick access.</w:t>
       </w:r>
     </w:p>
     <w:p>
@@ -784,17 +767,7 @@
           <w:szCs w:val="24"/>
           <w14:ligatures w14:val="none"/>
         </w:rPr>
-        <w:t xml:space="preserve">Offer personalized recommendations based on listening history and </w:t>
-      </w:r>
-      <w:r>
-        <w:rPr>
-          <w:rFonts w:ascii="Times New Roman" w:eastAsia="Times New Roman" w:hAnsi="Times New Roman" w:cs="Times New Roman"/>
-          <w:kern w:val="0"/>
-          <w:sz w:val="24"/>
-          <w:szCs w:val="24"/>
-          <w14:ligatures w14:val="none"/>
-        </w:rPr>
-        <w:t>preferences.</w:t>
+        <w:t>Offer personalized recommendations based on listening history and preferences.</w:t>
       </w:r>
     </w:p>
     <w:p>
@@ -820,17 +793,7 @@
           <w:szCs w:val="24"/>
           <w14:ligatures w14:val="none"/>
         </w:rPr>
-        <w:t xml:space="preserve">Generate curated playlists and radio stations tailored to user </w:t>
-      </w:r>
-      <w:r>
-        <w:rPr>
-          <w:rFonts w:ascii="Times New Roman" w:eastAsia="Times New Roman" w:hAnsi="Times New Roman" w:cs="Times New Roman"/>
-          <w:kern w:val="0"/>
-          <w:sz w:val="24"/>
-          <w:szCs w:val="24"/>
-          <w14:ligatures w14:val="none"/>
-        </w:rPr>
-        <w:t>tastes.</w:t>
+        <w:t>Generate curated playlists and radio stations tailored to user tastes.</w:t>
       </w:r>
     </w:p>
     <w:p>
@@ -856,17 +819,7 @@
           <w:szCs w:val="24"/>
           <w14:ligatures w14:val="none"/>
         </w:rPr>
-        <w:t xml:space="preserve">Integrate with social media platforms for music sharing and </w:t>
-      </w:r>
-      <w:r>
-        <w:rPr>
-          <w:rFonts w:ascii="Times New Roman" w:eastAsia="Times New Roman" w:hAnsi="Times New Roman" w:cs="Times New Roman"/>
-          <w:kern w:val="0"/>
-          <w:sz w:val="24"/>
-          <w:szCs w:val="24"/>
-          <w14:ligatures w14:val="none"/>
-        </w:rPr>
-        <w:t>discovery.</w:t>
+        <w:t>Integrate with social media platforms for music sharing and discovery.</w:t>
       </w:r>
     </w:p>
     <w:p>
@@ -942,17 +895,7 @@
           <w:szCs w:val="24"/>
           <w14:ligatures w14:val="none"/>
         </w:rPr>
-        <w:t xml:space="preserve">Browse and search for songs, albums, and </w:t>
-      </w:r>
-      <w:r>
-        <w:rPr>
-          <w:rFonts w:ascii="Times New Roman" w:eastAsia="Times New Roman" w:hAnsi="Times New Roman" w:cs="Times New Roman"/>
-          <w:kern w:val="0"/>
-          <w:sz w:val="24"/>
-          <w:szCs w:val="24"/>
-          <w14:ligatures w14:val="none"/>
-        </w:rPr>
-        <w:t>artists.</w:t>
+        <w:t>Browse and search for songs, albums, and artists.</w:t>
       </w:r>
     </w:p>
     <w:p>
@@ -978,17 +921,7 @@
           <w:szCs w:val="24"/>
           <w14:ligatures w14:val="none"/>
         </w:rPr>
-        <w:t xml:space="preserve">Create and manage </w:t>
-      </w:r>
-      <w:r>
-        <w:rPr>
-          <w:rFonts w:ascii="Times New Roman" w:eastAsia="Times New Roman" w:hAnsi="Times New Roman" w:cs="Times New Roman"/>
-          <w:kern w:val="0"/>
-          <w:sz w:val="24"/>
-          <w:szCs w:val="24"/>
-          <w14:ligatures w14:val="none"/>
-        </w:rPr>
-        <w:t>playlists.</w:t>
+        <w:t>Create and manage playlists.</w:t>
       </w:r>
     </w:p>
     <w:p>
@@ -1014,17 +947,7 @@
           <w:szCs w:val="24"/>
           <w14:ligatures w14:val="none"/>
         </w:rPr>
-        <w:t xml:space="preserve">Discover new music through personalized </w:t>
-      </w:r>
-      <w:r>
-        <w:rPr>
-          <w:rFonts w:ascii="Times New Roman" w:eastAsia="Times New Roman" w:hAnsi="Times New Roman" w:cs="Times New Roman"/>
-          <w:kern w:val="0"/>
-          <w:sz w:val="24"/>
-          <w:szCs w:val="24"/>
-          <w14:ligatures w14:val="none"/>
-        </w:rPr>
-        <w:t>recommendations.</w:t>
+        <w:t>Discover new music through personalized recommendations.</w:t>
       </w:r>
     </w:p>
     <w:p>
@@ -1076,17 +999,7 @@
           <w:szCs w:val="24"/>
           <w14:ligatures w14:val="none"/>
         </w:rPr>
-        <w:t xml:space="preserve">Manage user accounts and </w:t>
-      </w:r>
-      <w:r>
-        <w:rPr>
-          <w:rFonts w:ascii="Times New Roman" w:eastAsia="Times New Roman" w:hAnsi="Times New Roman" w:cs="Times New Roman"/>
-          <w:kern w:val="0"/>
-          <w:sz w:val="24"/>
-          <w:szCs w:val="24"/>
-          <w14:ligatures w14:val="none"/>
-        </w:rPr>
-        <w:t>permissions.</w:t>
+        <w:t>Manage user accounts and permissions.</w:t>
       </w:r>
     </w:p>
     <w:p>
@@ -1112,17 +1025,7 @@
           <w:szCs w:val="24"/>
           <w14:ligatures w14:val="none"/>
         </w:rPr>
-        <w:t xml:space="preserve">Monitor app usage and </w:t>
-      </w:r>
-      <w:r>
-        <w:rPr>
-          <w:rFonts w:ascii="Times New Roman" w:eastAsia="Times New Roman" w:hAnsi="Times New Roman" w:cs="Times New Roman"/>
-          <w:kern w:val="0"/>
-          <w:sz w:val="24"/>
-          <w:szCs w:val="24"/>
-          <w14:ligatures w14:val="none"/>
-        </w:rPr>
-        <w:t>analytics.</w:t>
+        <w:t>Monitor app usage and analytics.</w:t>
       </w:r>
     </w:p>
     <w:p>
@@ -1148,17 +1051,7 @@
           <w:szCs w:val="24"/>
           <w14:ligatures w14:val="none"/>
         </w:rPr>
-        <w:t xml:space="preserve">Resolve user issues and provide </w:t>
-      </w:r>
-      <w:r>
-        <w:rPr>
-          <w:rFonts w:ascii="Times New Roman" w:eastAsia="Times New Roman" w:hAnsi="Times New Roman" w:cs="Times New Roman"/>
-          <w:kern w:val="0"/>
-          <w:sz w:val="24"/>
-          <w:szCs w:val="24"/>
-          <w14:ligatures w14:val="none"/>
-        </w:rPr>
-        <w:t>support.</w:t>
+        <w:t>Resolve user issues and provide support.</w:t>
       </w:r>
     </w:p>
     <w:p>
@@ -1256,17 +1149,7 @@
           <w:szCs w:val="24"/>
           <w14:ligatures w14:val="none"/>
         </w:rPr>
-        <w:t xml:space="preserve">VLC for Android. (n.d.). Retrieved from </w:t>
-      </w:r>
-      <w:r>
-        <w:rPr>
-          <w:rFonts w:ascii="Times New Roman" w:eastAsia="Times New Roman" w:hAnsi="Times New Roman" w:cs="Times New Roman"/>
-          <w:kern w:val="0"/>
-          <w:sz w:val="24"/>
-          <w:szCs w:val="24"/>
-          <w14:ligatures w14:val="none"/>
-        </w:rPr>
-        <w:t>https://www.videolan.org/vlc/download-android.html.</w:t>
+        <w:t>VLC for Android. (n.d.). Retrieved from https://www.videolan.org/vlc/download-android.html.</w:t>
       </w:r>
     </w:p>
     <w:p/>
@@ -1281,7 +1164,7 @@
 </file>
 
 <file path=word/numbering.xml><?xml version="1.0" encoding="utf-8"?>
-<w:numbering xmlns:wpc="http://schemas.microsoft.com/office/word/2010/wordprocessingCanvas" xmlns:cx="http://schemas.microsoft.com/office/drawing/2014/chartex" xmlns:cx1="http://schemas.microsoft.com/office/drawing/2015/9/8/chartex" xmlns:cx2="http://schemas.microsoft.com/office/drawing/2015/10/21/chartex" xmlns:cx3="http://schemas.microsoft.com/office/drawing/2016/5/9/chartex" xmlns:cx4="http://schemas.microsoft.com/office/drawing/2016/5/10/chartex" xmlns:cx5="http://schemas.microsoft.com/office/drawing/2016/5/11/chartex" xmlns:cx6="http://schemas.microsoft.com/office/drawing/2016/5/12/chartex" xmlns:cx7="http://schemas.microsoft.com/office/drawing/2016/5/13/chartex" xmlns:cx8="http://schemas.microsoft.com/office/drawing/2016/5/14/chartex" xmlns:mc="http://schemas.openxmlformats.org/markup-compatibility/2006" xmlns:aink="http://schemas.microsoft.com/office/drawing/2016/ink" xmlns:am3d="http://schemas.microsoft.com/office/drawing/2017/model3d" xmlns:o="urn:schemas-microsoft-com:office:office" xmlns:oel="http://schemas.microsoft.com/office/2019/extlst" xmlns:r="http://schemas.openxmlformats.org/officeDocument/2006/relationships" xmlns:m="http://schemas.openxmlformats.org/officeDocument/2006/math" xmlns:v="urn:schemas-microsoft-com:vml" xmlns:wp14="http://schemas.microsoft.com/office/word/2010/wordprocessingDrawing" xmlns:wp="http://schemas.openxmlformats.org/drawingml/2006/wordprocessingDrawing" xmlns:w10="urn:schemas-microsoft-com:office:word" xmlns:w="http://schemas.openxmlformats.org/wordprocessingml/2006/main" xmlns:w14="http://schemas.microsoft.com/office/word/2010/wordml" xmlns:w15="http://schemas.microsoft.com/office/word/2012/wordml" xmlns:w16cex="http://schemas.microsoft.com/office/word/2018/wordml/cex" xmlns:w16cid="http://schemas.microsoft.com/office/word/2016/wordml/cid" xmlns:w16="http://schemas.microsoft.com/office/word/2018/wordml" xmlns:w16sdtdh="http://schemas.microsoft.com/office/word/2020/wordml/sdtdatahash" xmlns:w16se="http://schemas.microsoft.com/office/word/2015/wordml/symex" xmlns:wpg="http://schemas.microsoft.com/office/word/2010/wordprocessingGroup" xmlns:wpi="http://schemas.microsoft.com/office/word/2010/wordprocessingInk" xmlns:wne="http://schemas.microsoft.com/office/word/2006/wordml" xmlns:wps="http://schemas.microsoft.com/office/word/2010/wordprocessingShape" mc:Ignorable="w14 w15 w16se w16cid w16 w16cex w16sdtdh wp14">
+<w:numbering xmlns:wpc="http://schemas.microsoft.com/office/word/2010/wordprocessingCanvas" xmlns:cx="http://schemas.microsoft.com/office/drawing/2014/chartex" xmlns:cx1="http://schemas.microsoft.com/office/drawing/2015/9/8/chartex" xmlns:cx2="http://schemas.microsoft.com/office/drawing/2015/10/21/chartex" xmlns:cx3="http://schemas.microsoft.com/office/drawing/2016/5/9/chartex" xmlns:cx4="http://schemas.microsoft.com/office/drawing/2016/5/10/chartex" xmlns:cx5="http://schemas.microsoft.com/office/drawing/2016/5/11/chartex" xmlns:cx6="http://schemas.microsoft.com/office/drawing/2016/5/12/chartex" xmlns:cx7="http://schemas.microsoft.com/office/drawing/2016/5/13/chartex" xmlns:cx8="http://schemas.microsoft.com/office/drawing/2016/5/14/chartex" xmlns:mc="http://schemas.openxmlformats.org/markup-compatibility/2006" xmlns:aink="http://schemas.microsoft.com/office/drawing/2016/ink" xmlns:am3d="http://schemas.microsoft.com/office/drawing/2017/model3d" xmlns:o="urn:schemas-microsoft-com:office:office" xmlns:oel="http://schemas.microsoft.com/office/2019/extlst" xmlns:r="http://schemas.openxmlformats.org/officeDocument/2006/relationships" xmlns:m="http://schemas.openxmlformats.org/officeDocument/2006/math" xmlns:v="urn:schemas-microsoft-com:vml" xmlns:wp14="http://schemas.microsoft.com/office/word/2010/wordprocessingDrawing" xmlns:wp="http://schemas.openxmlformats.org/drawingml/2006/wordprocessingDrawing" xmlns:w10="urn:schemas-microsoft-com:office:word" xmlns:w="http://schemas.openxmlformats.org/wordprocessingml/2006/main" xmlns:w14="http://schemas.microsoft.com/office/word/2010/wordml" xmlns:w15="http://schemas.microsoft.com/office/word/2012/wordml" xmlns:w16cex="http://schemas.microsoft.com/office/word/2018/wordml/cex" xmlns:w16cid="http://schemas.microsoft.com/office/word/2016/wordml/cid" xmlns:w16="http://schemas.microsoft.com/office/word/2018/wordml" xmlns:w16du="http://schemas.microsoft.com/office/word/2023/wordml/word16du" xmlns:w16sdtdh="http://schemas.microsoft.com/office/word/2020/wordml/sdtdatahash" xmlns:w16se="http://schemas.microsoft.com/office/word/2015/wordml/symex" xmlns:wpg="http://schemas.microsoft.com/office/word/2010/wordprocessingGroup" xmlns:wpi="http://schemas.microsoft.com/office/word/2010/wordprocessingInk" xmlns:wne="http://schemas.microsoft.com/office/word/2006/wordml" xmlns:wps="http://schemas.microsoft.com/office/word/2010/wordprocessingShape" mc:Ignorable="w14 w15 w16se w16cid w16 w16cex w16sdtdh w16du wp14">
   <w:abstractNum w:abstractNumId="0" w15:restartNumberingAfterBreak="0">
     <w:nsid w:val="165C7495"/>
     <w:multiLevelType w:val="multilevel"/>
@@ -1978,7 +1861,7 @@
 </file>
 
 <file path=word/styles.xml><?xml version="1.0" encoding="utf-8"?>
-<w:styles xmlns:mc="http://schemas.openxmlformats.org/markup-compatibility/2006" xmlns:r="http://schemas.openxmlformats.org/officeDocument/2006/relationships" xmlns:w="http://schemas.openxmlformats.org/wordprocessingml/2006/main" xmlns:w14="http://schemas.microsoft.com/office/word/2010/wordml" xmlns:w15="http://schemas.microsoft.com/office/word/2012/wordml" xmlns:w16cex="http://schemas.microsoft.com/office/word/2018/wordml/cex" xmlns:w16cid="http://schemas.microsoft.com/office/word/2016/wordml/cid" xmlns:w16="http://schemas.microsoft.com/office/word/2018/wordml" xmlns:w16sdtdh="http://schemas.microsoft.com/office/word/2020/wordml/sdtdatahash" xmlns:w16se="http://schemas.microsoft.com/office/word/2015/wordml/symex" mc:Ignorable="w14 w15 w16se w16cid w16 w16cex w16sdtdh">
+<w:styles xmlns:mc="http://schemas.openxmlformats.org/markup-compatibility/2006" xmlns:r="http://schemas.openxmlformats.org/officeDocument/2006/relationships" xmlns:w="http://schemas.openxmlformats.org/wordprocessingml/2006/main" xmlns:w14="http://schemas.microsoft.com/office/word/2010/wordml" xmlns:w15="http://schemas.microsoft.com/office/word/2012/wordml" xmlns:w16cex="http://schemas.microsoft.com/office/word/2018/wordml/cex" xmlns:w16cid="http://schemas.microsoft.com/office/word/2016/wordml/cid" xmlns:w16="http://schemas.microsoft.com/office/word/2018/wordml" xmlns:w16du="http://schemas.microsoft.com/office/word/2023/wordml/word16du" xmlns:w16sdtdh="http://schemas.microsoft.com/office/word/2020/wordml/sdtdatahash" xmlns:w16se="http://schemas.microsoft.com/office/word/2015/wordml/symex" mc:Ignorable="w14 w15 w16se w16cid w16 w16cex w16sdtdh w16du">
   <w:docDefaults>
     <w:rPrDefault>
       <w:rPr>

</xml_diff>